<commit_message>
Practicos de web 1
</commit_message>
<xml_diff>
--- a/Practico 5 - Tablas.docx
+++ b/Practico 5 - Tablas.docx
@@ -53,21 +53,55 @@
         <w:rPr>
           <w:lang w:val="es-ES"/>
         </w:rPr>
-        <w:t>. (No tomar en cuenta el tipo de letra, colores, alineaciones, espaciados, etc).</w:t>
+        <w:t xml:space="preserve">. </w:t>
+      </w:r>
+      <w:r>
+        <w:rPr>
+          <w:b/>
+          <w:lang w:val="es-ES"/>
+        </w:rPr>
+        <w:t>No tomar en cuenta el tipo de letra, colores</w:t>
+      </w:r>
+      <w:r>
+        <w:rPr>
+          <w:b/>
+          <w:lang w:val="es-ES"/>
+        </w:rPr>
+        <w:t>, alineaciones, espaciados, etc</w:t>
+      </w:r>
+      <w:r>
+        <w:rPr>
+          <w:lang w:val="es-ES"/>
+        </w:rPr>
+        <w:t>.</w:t>
       </w:r>
     </w:p>
     <w:p>
       <w:pPr>
         <w:jc w:val="both"/>
         <w:rPr>
-          <w:lang/>
-        </w:rPr>
-      </w:pPr>
-      <w:r>
-        <w:rPr>
-          <w:lang/>
-        </w:rPr>
-        <w:t>Para los siguientes ejercicios dentro de la cabecera del documento html incrustar el siguiente código:</w:t>
+          <w:lang w:val="es-US"/>
+        </w:rPr>
+      </w:pPr>
+      <w:r>
+        <w:rPr>
+          <w:lang w:val="es-US"/>
+        </w:rPr>
+        <w:t xml:space="preserve">Para los siguientes ejercicios dentro de la cabecera del documento </w:t>
+      </w:r>
+      <w:proofErr w:type="spellStart"/>
+      <w:r>
+        <w:rPr>
+          <w:lang w:val="es-US"/>
+        </w:rPr>
+        <w:t>html</w:t>
+      </w:r>
+      <w:proofErr w:type="spellEnd"/>
+      <w:r>
+        <w:rPr>
+          <w:lang w:val="es-US"/>
+        </w:rPr>
+        <w:t xml:space="preserve"> incrustar el siguiente código:</w:t>
       </w:r>
     </w:p>
     <w:p>
@@ -81,7 +115,21 @@
         <w:rPr>
           <w:rFonts w:ascii="Courier New" w:hAnsi="Courier New" w:cs="Courier New"/>
         </w:rPr>
-        <w:t>&lt;style type="text/css"&gt;</w:t>
+        <w:t>&lt;style type="text/</w:t>
+      </w:r>
+      <w:proofErr w:type="spellStart"/>
+      <w:r>
+        <w:rPr>
+          <w:rFonts w:ascii="Courier New" w:hAnsi="Courier New" w:cs="Courier New"/>
+        </w:rPr>
+        <w:t>css</w:t>
+      </w:r>
+      <w:proofErr w:type="spellEnd"/>
+      <w:r>
+        <w:rPr>
+          <w:rFonts w:ascii="Courier New" w:hAnsi="Courier New" w:cs="Courier New"/>
+        </w:rPr>
+        <w:t>"&gt;</w:t>
       </w:r>
     </w:p>
     <w:p>
@@ -97,11 +145,33 @@
         </w:rPr>
         <w:tab/>
       </w:r>
-      <w:r>
-        <w:rPr>
-          <w:rFonts w:ascii="Courier New" w:hAnsi="Courier New" w:cs="Courier New"/>
-        </w:rPr>
-        <w:t>table, td, th {</w:t>
+      <w:proofErr w:type="gramStart"/>
+      <w:r>
+        <w:rPr>
+          <w:rFonts w:ascii="Courier New" w:hAnsi="Courier New" w:cs="Courier New"/>
+        </w:rPr>
+        <w:t>table</w:t>
+      </w:r>
+      <w:proofErr w:type="gramEnd"/>
+      <w:r>
+        <w:rPr>
+          <w:rFonts w:ascii="Courier New" w:hAnsi="Courier New" w:cs="Courier New"/>
+        </w:rPr>
+        <w:t xml:space="preserve">, td, </w:t>
+      </w:r>
+      <w:proofErr w:type="spellStart"/>
+      <w:r>
+        <w:rPr>
+          <w:rFonts w:ascii="Courier New" w:hAnsi="Courier New" w:cs="Courier New"/>
+        </w:rPr>
+        <w:t>th</w:t>
+      </w:r>
+      <w:proofErr w:type="spellEnd"/>
+      <w:r>
+        <w:rPr>
+          <w:rFonts w:ascii="Courier New" w:hAnsi="Courier New" w:cs="Courier New"/>
+        </w:rPr>
+        <w:t xml:space="preserve"> {</w:t>
       </w:r>
       <w:r>
         <w:rPr>
@@ -167,7 +237,34 @@
           <w:rFonts w:ascii="Courier New" w:hAnsi="Courier New" w:cs="Courier New"/>
         </w:rPr>
         <w:tab/>
-        <w:t>td, th {</w:t>
+      </w:r>
+      <w:proofErr w:type="gramStart"/>
+      <w:r>
+        <w:rPr>
+          <w:rFonts w:ascii="Courier New" w:hAnsi="Courier New" w:cs="Courier New"/>
+        </w:rPr>
+        <w:t>td</w:t>
+      </w:r>
+      <w:proofErr w:type="gramEnd"/>
+      <w:r>
+        <w:rPr>
+          <w:rFonts w:ascii="Courier New" w:hAnsi="Courier New" w:cs="Courier New"/>
+        </w:rPr>
+        <w:t xml:space="preserve">, </w:t>
+      </w:r>
+      <w:proofErr w:type="spellStart"/>
+      <w:r>
+        <w:rPr>
+          <w:rFonts w:ascii="Courier New" w:hAnsi="Courier New" w:cs="Courier New"/>
+        </w:rPr>
+        <w:t>th</w:t>
+      </w:r>
+      <w:proofErr w:type="spellEnd"/>
+      <w:r>
+        <w:rPr>
+          <w:rFonts w:ascii="Courier New" w:hAnsi="Courier New" w:cs="Courier New"/>
+        </w:rPr>
+        <w:t xml:space="preserve"> {</w:t>
       </w:r>
       <w:r>
         <w:rPr>
@@ -219,24 +316,17 @@
     <w:p>
       <w:pPr>
         <w:jc w:val="center"/>
-        <w:rPr>
-          <w:lang/>
-        </w:rPr>
-      </w:pPr>
-      <w:r>
-        <w:rPr>
-          <w:lang/>
-        </w:rPr>
-        <w:t>Ejercicio 1</w:t>
-      </w:r>
-    </w:p>
-    <w:p>
-      <w:pPr>
-        <w:rPr>
-          <w:lang/>
-        </w:rPr>
-      </w:pPr>
-    </w:p>
+      </w:pPr>
+      <w:proofErr w:type="spellStart"/>
+      <w:r>
+        <w:t>Ejercicio</w:t>
+      </w:r>
+      <w:proofErr w:type="spellEnd"/>
+      <w:r>
+        <w:t xml:space="preserve"> 1</w:t>
+      </w:r>
+    </w:p>
+    <w:p/>
     <w:p>
       <w:pPr>
         <w:jc w:val="center"/>
@@ -266,7 +356,7 @@
                     <a:blip r:embed="rId4" cstate="print">
                       <a:extLst>
                         <a:ext uri="{28A0092B-C50C-407E-A947-70E740481C1C}">
-                          <a14:useLocalDpi xmlns:a14="http://schemas.microsoft.com/office/drawing/2010/main" xmlns:wps="http://schemas.microsoft.com/office/word/2010/wordprocessingShape" xmlns:wpi="http://schemas.microsoft.com/office/word/2010/wordprocessingInk" xmlns:wpg="http://schemas.microsoft.com/office/word/2010/wordprocessingGroup" xmlns:w16se="http://schemas.microsoft.com/office/word/2015/wordml/symex" xmlns:w16sdtdh="http://schemas.microsoft.com/office/word/2020/wordml/sdtdatahash" xmlns:w16="http://schemas.microsoft.com/office/word/2018/wordml" xmlns:w16cid="http://schemas.microsoft.com/office/word/2016/wordml/cid" xmlns:w16cex="http://schemas.microsoft.com/office/word/2018/wordml/cex" xmlns:w15="http://schemas.microsoft.com/office/word/2012/wordml" xmlns:w14="http://schemas.microsoft.com/office/word/2010/wordml" xmlns:w="http://schemas.openxmlformats.org/wordprocessingml/2006/main" xmlns:w10="urn:schemas-microsoft-com:office:word" xmlns:wp14="http://schemas.microsoft.com/office/word/2010/wordprocessingDrawing" xmlns:v="urn:schemas-microsoft-com:vml" xmlns:o="urn:schemas-microsoft-com:office:office" xmlns:am3d="http://schemas.microsoft.com/office/drawing/2017/model3d" xmlns:aink="http://schemas.microsoft.com/office/drawing/2016/ink" xmlns:mc="http://schemas.openxmlformats.org/markup-compatibility/2006" xmlns:cx8="http://schemas.microsoft.com/office/drawing/2016/5/14/chartex" xmlns:cx7="http://schemas.microsoft.com/office/drawing/2016/5/13/chartex" xmlns:cx6="http://schemas.microsoft.com/office/drawing/2016/5/12/chartex" xmlns:cx5="http://schemas.microsoft.com/office/drawing/2016/5/11/chartex" xmlns:cx4="http://schemas.microsoft.com/office/drawing/2016/5/10/chartex" xmlns:cx3="http://schemas.microsoft.com/office/drawing/2016/5/9/chartex" xmlns:cx2="http://schemas.microsoft.com/office/drawing/2015/10/21/chartex" xmlns:cx1="http://schemas.microsoft.com/office/drawing/2015/9/8/chartex" xmlns:cx="http://schemas.microsoft.com/office/drawing/2014/chartex" xmlns:wpc="http://schemas.microsoft.com/office/word/2010/wordprocessingCanvas" xmlns="" val="0"/>
+                          <a14:useLocalDpi xmlns="" xmlns:wpc="http://schemas.microsoft.com/office/word/2010/wordprocessingCanvas" xmlns:cx="http://schemas.microsoft.com/office/drawing/2014/chartex" xmlns:cx1="http://schemas.microsoft.com/office/drawing/2015/9/8/chartex" xmlns:cx2="http://schemas.microsoft.com/office/drawing/2015/10/21/chartex" xmlns:cx3="http://schemas.microsoft.com/office/drawing/2016/5/9/chartex" xmlns:cx4="http://schemas.microsoft.com/office/drawing/2016/5/10/chartex" xmlns:cx5="http://schemas.microsoft.com/office/drawing/2016/5/11/chartex" xmlns:cx6="http://schemas.microsoft.com/office/drawing/2016/5/12/chartex" xmlns:cx7="http://schemas.microsoft.com/office/drawing/2016/5/13/chartex" xmlns:cx8="http://schemas.microsoft.com/office/drawing/2016/5/14/chartex" xmlns:mc="http://schemas.openxmlformats.org/markup-compatibility/2006" xmlns:aink="http://schemas.microsoft.com/office/drawing/2016/ink" xmlns:am3d="http://schemas.microsoft.com/office/drawing/2017/model3d" xmlns:o="urn:schemas-microsoft-com:office:office" xmlns:v="urn:schemas-microsoft-com:vml" xmlns:wp14="http://schemas.microsoft.com/office/word/2010/wordprocessingDrawing" xmlns:w10="urn:schemas-microsoft-com:office:word" xmlns:w="http://schemas.openxmlformats.org/wordprocessingml/2006/main" xmlns:w14="http://schemas.microsoft.com/office/word/2010/wordml" xmlns:w15="http://schemas.microsoft.com/office/word/2012/wordml" xmlns:w16cex="http://schemas.microsoft.com/office/word/2018/wordml/cex" xmlns:w16cid="http://schemas.microsoft.com/office/word/2016/wordml/cid" xmlns:w16="http://schemas.microsoft.com/office/word/2018/wordml" xmlns:w16sdtdh="http://schemas.microsoft.com/office/word/2020/wordml/sdtdatahash" xmlns:w16se="http://schemas.microsoft.com/office/word/2015/wordml/symex" xmlns:wpg="http://schemas.microsoft.com/office/word/2010/wordprocessingGroup" xmlns:wpi="http://schemas.microsoft.com/office/word/2010/wordprocessingInk" xmlns:wps="http://schemas.microsoft.com/office/word/2010/wordprocessingShape" xmlns:a14="http://schemas.microsoft.com/office/drawing/2010/main" val="0"/>
                         </a:ext>
                       </a:extLst>
                     </a:blip>
@@ -298,96 +388,65 @@
     <w:p>
       <w:pPr>
         <w:jc w:val="center"/>
-        <w:rPr>
-          <w:lang/>
-        </w:rPr>
-      </w:pPr>
-    </w:p>
-    <w:p>
-      <w:pPr>
-        <w:jc w:val="center"/>
-        <w:rPr>
-          <w:lang/>
-        </w:rPr>
-      </w:pPr>
-    </w:p>
-    <w:p>
-      <w:pPr>
-        <w:jc w:val="center"/>
-        <w:rPr>
-          <w:lang/>
-        </w:rPr>
-      </w:pPr>
-    </w:p>
-    <w:p>
-      <w:pPr>
-        <w:jc w:val="center"/>
-        <w:rPr>
-          <w:lang/>
-        </w:rPr>
-      </w:pPr>
-    </w:p>
-    <w:p>
-      <w:pPr>
-        <w:jc w:val="center"/>
-        <w:rPr>
-          <w:lang/>
-        </w:rPr>
-      </w:pPr>
-    </w:p>
-    <w:p>
-      <w:pPr>
-        <w:jc w:val="center"/>
-        <w:rPr>
-          <w:lang/>
-        </w:rPr>
-      </w:pPr>
-    </w:p>
-    <w:p>
-      <w:pPr>
-        <w:jc w:val="center"/>
-        <w:rPr>
-          <w:lang/>
-        </w:rPr>
-      </w:pPr>
-    </w:p>
-    <w:p>
-      <w:pPr>
-        <w:jc w:val="center"/>
-        <w:rPr>
-          <w:lang/>
-        </w:rPr>
-      </w:pPr>
-    </w:p>
-    <w:p>
-      <w:pPr>
-        <w:jc w:val="center"/>
-        <w:rPr>
-          <w:lang/>
-        </w:rPr>
-      </w:pPr>
-    </w:p>
-    <w:p>
-      <w:pPr>
-        <w:jc w:val="center"/>
-        <w:rPr>
-          <w:lang/>
-        </w:rPr>
-      </w:pPr>
-    </w:p>
-    <w:p>
-      <w:pPr>
-        <w:jc w:val="center"/>
-        <w:rPr>
-          <w:lang/>
-        </w:rPr>
-      </w:pPr>
-      <w:r>
-        <w:rPr>
-          <w:lang/>
-        </w:rPr>
+      </w:pPr>
+    </w:p>
+    <w:p>
+      <w:pPr>
+        <w:jc w:val="center"/>
+      </w:pPr>
+    </w:p>
+    <w:p>
+      <w:pPr>
+        <w:jc w:val="center"/>
+      </w:pPr>
+    </w:p>
+    <w:p>
+      <w:pPr>
+        <w:jc w:val="center"/>
+      </w:pPr>
+    </w:p>
+    <w:p>
+      <w:pPr>
+        <w:jc w:val="center"/>
+      </w:pPr>
+    </w:p>
+    <w:p>
+      <w:pPr>
+        <w:jc w:val="center"/>
+      </w:pPr>
+    </w:p>
+    <w:p>
+      <w:pPr>
+        <w:jc w:val="center"/>
+      </w:pPr>
+    </w:p>
+    <w:p>
+      <w:pPr>
+        <w:jc w:val="center"/>
+      </w:pPr>
+    </w:p>
+    <w:p>
+      <w:pPr>
+        <w:jc w:val="center"/>
+      </w:pPr>
+    </w:p>
+    <w:p>
+      <w:pPr>
+        <w:jc w:val="center"/>
+      </w:pPr>
+    </w:p>
+    <w:p>
+      <w:pPr>
+        <w:jc w:val="center"/>
+      </w:pPr>
+      <w:proofErr w:type="spellStart"/>
+      <w:r>
         <w:lastRenderedPageBreak/>
-        <w:t>Ejercicio 2</w:t>
+        <w:t>Ejercicio</w:t>
+      </w:r>
+      <w:proofErr w:type="spellEnd"/>
+      <w:r>
+        <w:t xml:space="preserve"> 2</w:t>
       </w:r>
     </w:p>
     <w:p>
@@ -420,7 +479,7 @@
                     <a:blip r:embed="rId5" cstate="print">
                       <a:extLst>
                         <a:ext uri="{28A0092B-C50C-407E-A947-70E740481C1C}">
-                          <a14:useLocalDpi xmlns:a14="http://schemas.microsoft.com/office/drawing/2010/main" xmlns:wps="http://schemas.microsoft.com/office/word/2010/wordprocessingShape" xmlns:wpi="http://schemas.microsoft.com/office/word/2010/wordprocessingInk" xmlns:wpg="http://schemas.microsoft.com/office/word/2010/wordprocessingGroup" xmlns:w16se="http://schemas.microsoft.com/office/word/2015/wordml/symex" xmlns:w16sdtdh="http://schemas.microsoft.com/office/word/2020/wordml/sdtdatahash" xmlns:w16="http://schemas.microsoft.com/office/word/2018/wordml" xmlns:w16cid="http://schemas.microsoft.com/office/word/2016/wordml/cid" xmlns:w16cex="http://schemas.microsoft.com/office/word/2018/wordml/cex" xmlns:w15="http://schemas.microsoft.com/office/word/2012/wordml" xmlns:w14="http://schemas.microsoft.com/office/word/2010/wordml" xmlns:w="http://schemas.openxmlformats.org/wordprocessingml/2006/main" xmlns:w10="urn:schemas-microsoft-com:office:word" xmlns:wp14="http://schemas.microsoft.com/office/word/2010/wordprocessingDrawing" xmlns:v="urn:schemas-microsoft-com:vml" xmlns:o="urn:schemas-microsoft-com:office:office" xmlns:am3d="http://schemas.microsoft.com/office/drawing/2017/model3d" xmlns:aink="http://schemas.microsoft.com/office/drawing/2016/ink" xmlns:mc="http://schemas.openxmlformats.org/markup-compatibility/2006" xmlns:cx8="http://schemas.microsoft.com/office/drawing/2016/5/14/chartex" xmlns:cx7="http://schemas.microsoft.com/office/drawing/2016/5/13/chartex" xmlns:cx6="http://schemas.microsoft.com/office/drawing/2016/5/12/chartex" xmlns:cx5="http://schemas.microsoft.com/office/drawing/2016/5/11/chartex" xmlns:cx4="http://schemas.microsoft.com/office/drawing/2016/5/10/chartex" xmlns:cx3="http://schemas.microsoft.com/office/drawing/2016/5/9/chartex" xmlns:cx2="http://schemas.microsoft.com/office/drawing/2015/10/21/chartex" xmlns:cx1="http://schemas.microsoft.com/office/drawing/2015/9/8/chartex" xmlns:cx="http://schemas.microsoft.com/office/drawing/2014/chartex" xmlns:wpc="http://schemas.microsoft.com/office/word/2010/wordprocessingCanvas" xmlns="" val="0"/>
+                          <a14:useLocalDpi xmlns="" xmlns:wpc="http://schemas.microsoft.com/office/word/2010/wordprocessingCanvas" xmlns:cx="http://schemas.microsoft.com/office/drawing/2014/chartex" xmlns:cx1="http://schemas.microsoft.com/office/drawing/2015/9/8/chartex" xmlns:cx2="http://schemas.microsoft.com/office/drawing/2015/10/21/chartex" xmlns:cx3="http://schemas.microsoft.com/office/drawing/2016/5/9/chartex" xmlns:cx4="http://schemas.microsoft.com/office/drawing/2016/5/10/chartex" xmlns:cx5="http://schemas.microsoft.com/office/drawing/2016/5/11/chartex" xmlns:cx6="http://schemas.microsoft.com/office/drawing/2016/5/12/chartex" xmlns:cx7="http://schemas.microsoft.com/office/drawing/2016/5/13/chartex" xmlns:cx8="http://schemas.microsoft.com/office/drawing/2016/5/14/chartex" xmlns:mc="http://schemas.openxmlformats.org/markup-compatibility/2006" xmlns:aink="http://schemas.microsoft.com/office/drawing/2016/ink" xmlns:am3d="http://schemas.microsoft.com/office/drawing/2017/model3d" xmlns:o="urn:schemas-microsoft-com:office:office" xmlns:v="urn:schemas-microsoft-com:vml" xmlns:wp14="http://schemas.microsoft.com/office/word/2010/wordprocessingDrawing" xmlns:w10="urn:schemas-microsoft-com:office:word" xmlns:w="http://schemas.openxmlformats.org/wordprocessingml/2006/main" xmlns:w14="http://schemas.microsoft.com/office/word/2010/wordml" xmlns:w15="http://schemas.microsoft.com/office/word/2012/wordml" xmlns:w16cex="http://schemas.microsoft.com/office/word/2018/wordml/cex" xmlns:w16cid="http://schemas.microsoft.com/office/word/2016/wordml/cid" xmlns:w16="http://schemas.microsoft.com/office/word/2018/wordml" xmlns:w16sdtdh="http://schemas.microsoft.com/office/word/2020/wordml/sdtdatahash" xmlns:w16se="http://schemas.microsoft.com/office/word/2015/wordml/symex" xmlns:wpg="http://schemas.microsoft.com/office/word/2010/wordprocessingGroup" xmlns:wpi="http://schemas.microsoft.com/office/word/2010/wordprocessingInk" xmlns:wps="http://schemas.microsoft.com/office/word/2010/wordprocessingShape" xmlns:a14="http://schemas.microsoft.com/office/drawing/2010/main" val="0"/>
                         </a:ext>
                       </a:extLst>
                     </a:blip>
@@ -452,15 +511,14 @@
     <w:p>
       <w:pPr>
         <w:jc w:val="center"/>
-        <w:rPr>
-          <w:lang/>
-        </w:rPr>
-      </w:pPr>
-      <w:r>
-        <w:rPr>
-          <w:lang/>
-        </w:rPr>
-        <w:t>Ejercicio 3</w:t>
+      </w:pPr>
+      <w:proofErr w:type="spellStart"/>
+      <w:r>
+        <w:t>Ejercicio</w:t>
+      </w:r>
+      <w:proofErr w:type="spellEnd"/>
+      <w:r>
+        <w:t xml:space="preserve"> 3</w:t>
       </w:r>
     </w:p>
     <w:p>
@@ -498,7 +556,7 @@
                     <a:blip r:embed="rId6" cstate="print">
                       <a:extLst>
                         <a:ext uri="{28A0092B-C50C-407E-A947-70E740481C1C}">
-                          <a14:useLocalDpi xmlns:a14="http://schemas.microsoft.com/office/drawing/2010/main" xmlns:wps="http://schemas.microsoft.com/office/word/2010/wordprocessingShape" xmlns:wpi="http://schemas.microsoft.com/office/word/2010/wordprocessingInk" xmlns:wpg="http://schemas.microsoft.com/office/word/2010/wordprocessingGroup" xmlns:w16se="http://schemas.microsoft.com/office/word/2015/wordml/symex" xmlns:w16sdtdh="http://schemas.microsoft.com/office/word/2020/wordml/sdtdatahash" xmlns:w16="http://schemas.microsoft.com/office/word/2018/wordml" xmlns:w16cid="http://schemas.microsoft.com/office/word/2016/wordml/cid" xmlns:w16cex="http://schemas.microsoft.com/office/word/2018/wordml/cex" xmlns:w15="http://schemas.microsoft.com/office/word/2012/wordml" xmlns:w14="http://schemas.microsoft.com/office/word/2010/wordml" xmlns:w="http://schemas.openxmlformats.org/wordprocessingml/2006/main" xmlns:w10="urn:schemas-microsoft-com:office:word" xmlns:wp14="http://schemas.microsoft.com/office/word/2010/wordprocessingDrawing" xmlns:v="urn:schemas-microsoft-com:vml" xmlns:o="urn:schemas-microsoft-com:office:office" xmlns:am3d="http://schemas.microsoft.com/office/drawing/2017/model3d" xmlns:aink="http://schemas.microsoft.com/office/drawing/2016/ink" xmlns:mc="http://schemas.openxmlformats.org/markup-compatibility/2006" xmlns:cx8="http://schemas.microsoft.com/office/drawing/2016/5/14/chartex" xmlns:cx7="http://schemas.microsoft.com/office/drawing/2016/5/13/chartex" xmlns:cx6="http://schemas.microsoft.com/office/drawing/2016/5/12/chartex" xmlns:cx5="http://schemas.microsoft.com/office/drawing/2016/5/11/chartex" xmlns:cx4="http://schemas.microsoft.com/office/drawing/2016/5/10/chartex" xmlns:cx3="http://schemas.microsoft.com/office/drawing/2016/5/9/chartex" xmlns:cx2="http://schemas.microsoft.com/office/drawing/2015/10/21/chartex" xmlns:cx1="http://schemas.microsoft.com/office/drawing/2015/9/8/chartex" xmlns:cx="http://schemas.microsoft.com/office/drawing/2014/chartex" xmlns:wpc="http://schemas.microsoft.com/office/word/2010/wordprocessingCanvas" xmlns="" val="0"/>
+                          <a14:useLocalDpi xmlns="" xmlns:wpc="http://schemas.microsoft.com/office/word/2010/wordprocessingCanvas" xmlns:cx="http://schemas.microsoft.com/office/drawing/2014/chartex" xmlns:cx1="http://schemas.microsoft.com/office/drawing/2015/9/8/chartex" xmlns:cx2="http://schemas.microsoft.com/office/drawing/2015/10/21/chartex" xmlns:cx3="http://schemas.microsoft.com/office/drawing/2016/5/9/chartex" xmlns:cx4="http://schemas.microsoft.com/office/drawing/2016/5/10/chartex" xmlns:cx5="http://schemas.microsoft.com/office/drawing/2016/5/11/chartex" xmlns:cx6="http://schemas.microsoft.com/office/drawing/2016/5/12/chartex" xmlns:cx7="http://schemas.microsoft.com/office/drawing/2016/5/13/chartex" xmlns:cx8="http://schemas.microsoft.com/office/drawing/2016/5/14/chartex" xmlns:mc="http://schemas.openxmlformats.org/markup-compatibility/2006" xmlns:aink="http://schemas.microsoft.com/office/drawing/2016/ink" xmlns:am3d="http://schemas.microsoft.com/office/drawing/2017/model3d" xmlns:o="urn:schemas-microsoft-com:office:office" xmlns:v="urn:schemas-microsoft-com:vml" xmlns:wp14="http://schemas.microsoft.com/office/word/2010/wordprocessingDrawing" xmlns:w10="urn:schemas-microsoft-com:office:word" xmlns:w="http://schemas.openxmlformats.org/wordprocessingml/2006/main" xmlns:w14="http://schemas.microsoft.com/office/word/2010/wordml" xmlns:w15="http://schemas.microsoft.com/office/word/2012/wordml" xmlns:w16cex="http://schemas.microsoft.com/office/word/2018/wordml/cex" xmlns:w16cid="http://schemas.microsoft.com/office/word/2016/wordml/cid" xmlns:w16="http://schemas.microsoft.com/office/word/2018/wordml" xmlns:w16sdtdh="http://schemas.microsoft.com/office/word/2020/wordml/sdtdatahash" xmlns:w16se="http://schemas.microsoft.com/office/word/2015/wordml/symex" xmlns:wpg="http://schemas.microsoft.com/office/word/2010/wordprocessingGroup" xmlns:wpi="http://schemas.microsoft.com/office/word/2010/wordprocessingInk" xmlns:wps="http://schemas.microsoft.com/office/word/2010/wordprocessingShape" xmlns:a14="http://schemas.microsoft.com/office/drawing/2010/main" val="0"/>
                         </a:ext>
                       </a:extLst>
                     </a:blip>
@@ -540,6 +598,290 @@
     <w:p>
       <w:pPr>
         <w:pStyle w:val="ListParagraph"/>
+      </w:pPr>
+    </w:p>
+    <w:p>
+      <w:pPr>
+        <w:pStyle w:val="ListParagraph"/>
+      </w:pPr>
+    </w:p>
+    <w:p>
+      <w:pPr>
+        <w:pStyle w:val="ListParagraph"/>
+      </w:pPr>
+    </w:p>
+    <w:p>
+      <w:pPr>
+        <w:jc w:val="center"/>
+        <w:rPr>
+          <w:lang/>
+        </w:rPr>
+      </w:pPr>
+      <w:r>
+        <w:rPr>
+          <w:lang/>
+        </w:rPr>
+        <w:lastRenderedPageBreak/>
+        <w:t xml:space="preserve"> </w:t>
+      </w:r>
+      <w:r>
+        <w:rPr>
+          <w:lang/>
+        </w:rPr>
+        <w:t>Ejercicio 4</w:t>
+      </w:r>
+    </w:p>
+    <w:p>
+      <w:pPr>
+        <w:pStyle w:val="ListParagraph"/>
+      </w:pPr>
+    </w:p>
+    <w:p>
+      <w:pPr>
+        <w:pStyle w:val="ListParagraph"/>
+      </w:pPr>
+      <w:r>
+        <w:rPr>
+          <w:noProof/>
+          <w:lang w:val="en-US"/>
+        </w:rPr>
+        <w:drawing>
+          <wp:inline distT="0" distB="0" distL="0" distR="0">
+            <wp:extent cx="4019909" cy="2502962"/>
+            <wp:effectExtent l="0" t="0" r="0" b="0"/>
+            <wp:docPr id="12" name="Imagen 12"/>
+            <wp:cNvGraphicFramePr>
+              <a:graphicFrameLocks xmlns:a="http://schemas.openxmlformats.org/drawingml/2006/main" noChangeAspect="1"/>
+            </wp:cNvGraphicFramePr>
+            <a:graphic xmlns:a="http://schemas.openxmlformats.org/drawingml/2006/main">
+              <a:graphicData uri="http://schemas.openxmlformats.org/drawingml/2006/picture">
+                <pic:pic xmlns:pic="http://schemas.openxmlformats.org/drawingml/2006/picture">
+                  <pic:nvPicPr>
+                    <pic:cNvPr id="0" name=""/>
+                    <pic:cNvPicPr/>
+                  </pic:nvPicPr>
+                  <pic:blipFill>
+                    <a:blip r:embed="rId7" cstate="print"/>
+                    <a:stretch>
+                      <a:fillRect/>
+                    </a:stretch>
+                  </pic:blipFill>
+                  <pic:spPr>
+                    <a:xfrm>
+                      <a:off x="0" y="0"/>
+                      <a:ext cx="4019909" cy="2502962"/>
+                    </a:xfrm>
+                    <a:prstGeom prst="rect">
+                      <a:avLst/>
+                    </a:prstGeom>
+                  </pic:spPr>
+                </pic:pic>
+              </a:graphicData>
+            </a:graphic>
+          </wp:inline>
+        </w:drawing>
+      </w:r>
+    </w:p>
+    <w:p>
+      <w:pPr>
+        <w:jc w:val="center"/>
+        <w:rPr>
+          <w:lang/>
+        </w:rPr>
+      </w:pPr>
+    </w:p>
+    <w:p>
+      <w:pPr>
+        <w:jc w:val="center"/>
+        <w:rPr>
+          <w:lang/>
+        </w:rPr>
+      </w:pPr>
+    </w:p>
+    <w:p>
+      <w:pPr>
+        <w:jc w:val="center"/>
+        <w:rPr>
+          <w:lang/>
+        </w:rPr>
+      </w:pPr>
+    </w:p>
+    <w:p>
+      <w:pPr>
+        <w:jc w:val="center"/>
+        <w:rPr>
+          <w:lang/>
+        </w:rPr>
+      </w:pPr>
+    </w:p>
+    <w:p>
+      <w:pPr>
+        <w:jc w:val="center"/>
+        <w:rPr>
+          <w:lang/>
+        </w:rPr>
+      </w:pPr>
+    </w:p>
+    <w:p>
+      <w:pPr>
+        <w:jc w:val="center"/>
+        <w:rPr>
+          <w:lang/>
+        </w:rPr>
+      </w:pPr>
+    </w:p>
+    <w:p>
+      <w:pPr>
+        <w:jc w:val="center"/>
+        <w:rPr>
+          <w:lang/>
+        </w:rPr>
+      </w:pPr>
+      <w:r>
+        <w:rPr>
+          <w:lang/>
+        </w:rPr>
+        <w:t>Ejercicio 5</w:t>
+      </w:r>
+    </w:p>
+    <w:p>
+      <w:pPr>
+        <w:pStyle w:val="ListParagraph"/>
+      </w:pPr>
+    </w:p>
+    <w:p>
+      <w:pPr>
+        <w:pStyle w:val="ListParagraph"/>
+      </w:pPr>
+      <w:r>
+        <w:rPr>
+          <w:noProof/>
+          <w:lang w:val="en-US"/>
+        </w:rPr>
+        <w:drawing>
+          <wp:inline distT="0" distB="0" distL="0" distR="0">
+            <wp:extent cx="4718649" cy="3117216"/>
+            <wp:effectExtent l="0" t="0" r="6350" b="6985"/>
+            <wp:docPr id="13" name="Imagen 13" descr="http://cdn.20minutos.es/img/2006/03/06/371292.gif"/>
+            <wp:cNvGraphicFramePr>
+              <a:graphicFrameLocks xmlns:a="http://schemas.openxmlformats.org/drawingml/2006/main" noChangeAspect="1"/>
+            </wp:cNvGraphicFramePr>
+            <a:graphic xmlns:a="http://schemas.openxmlformats.org/drawingml/2006/main">
+              <a:graphicData uri="http://schemas.openxmlformats.org/drawingml/2006/picture">
+                <pic:pic xmlns:pic="http://schemas.openxmlformats.org/drawingml/2006/picture">
+                  <pic:nvPicPr>
+                    <pic:cNvPr id="0" name="Picture 23" descr="http://cdn.20minutos.es/img/2006/03/06/371292.gif"/>
+                    <pic:cNvPicPr>
+                      <a:picLocks noChangeAspect="1" noChangeArrowheads="1"/>
+                    </pic:cNvPicPr>
+                  </pic:nvPicPr>
+                  <pic:blipFill>
+                    <a:blip r:embed="rId8" cstate="print">
+                      <a:extLst>
+                        <a:ext uri="{28A0092B-C50C-407E-A947-70E740481C1C}">
+                          <a14:useLocalDpi xmlns:a14="http://schemas.microsoft.com/office/drawing/2010/main" xmlns:wps="http://schemas.microsoft.com/office/word/2010/wordprocessingShape" xmlns:wpi="http://schemas.microsoft.com/office/word/2010/wordprocessingInk" xmlns:wpg="http://schemas.microsoft.com/office/word/2010/wordprocessingGroup" xmlns:w16se="http://schemas.microsoft.com/office/word/2015/wordml/symex" xmlns:w16sdtdh="http://schemas.microsoft.com/office/word/2020/wordml/sdtdatahash" xmlns:w16="http://schemas.microsoft.com/office/word/2018/wordml" xmlns:w16cid="http://schemas.microsoft.com/office/word/2016/wordml/cid" xmlns:w16cex="http://schemas.microsoft.com/office/word/2018/wordml/cex" xmlns:w15="http://schemas.microsoft.com/office/word/2012/wordml" xmlns:w14="http://schemas.microsoft.com/office/word/2010/wordml" xmlns:w="http://schemas.openxmlformats.org/wordprocessingml/2006/main" xmlns:w10="urn:schemas-microsoft-com:office:word" xmlns:wp14="http://schemas.microsoft.com/office/word/2010/wordprocessingDrawing" xmlns:v="urn:schemas-microsoft-com:vml" xmlns:o="urn:schemas-microsoft-com:office:office" xmlns:am3d="http://schemas.microsoft.com/office/drawing/2017/model3d" xmlns:aink="http://schemas.microsoft.com/office/drawing/2016/ink" xmlns:mc="http://schemas.openxmlformats.org/markup-compatibility/2006" xmlns:cx8="http://schemas.microsoft.com/office/drawing/2016/5/14/chartex" xmlns:cx7="http://schemas.microsoft.com/office/drawing/2016/5/13/chartex" xmlns:cx6="http://schemas.microsoft.com/office/drawing/2016/5/12/chartex" xmlns:cx5="http://schemas.microsoft.com/office/drawing/2016/5/11/chartex" xmlns:cx4="http://schemas.microsoft.com/office/drawing/2016/5/10/chartex" xmlns:cx3="http://schemas.microsoft.com/office/drawing/2016/5/9/chartex" xmlns:cx2="http://schemas.microsoft.com/office/drawing/2015/10/21/chartex" xmlns:cx1="http://schemas.microsoft.com/office/drawing/2015/9/8/chartex" xmlns:cx="http://schemas.microsoft.com/office/drawing/2014/chartex" xmlns:wpc="http://schemas.microsoft.com/office/word/2010/wordprocessingCanvas" xmlns="" val="0"/>
+                        </a:ext>
+                      </a:extLst>
+                    </a:blip>
+                    <a:srcRect/>
+                    <a:stretch>
+                      <a:fillRect/>
+                    </a:stretch>
+                  </pic:blipFill>
+                  <pic:spPr bwMode="auto">
+                    <a:xfrm>
+                      <a:off x="0" y="0"/>
+                      <a:ext cx="4719020" cy="3117461"/>
+                    </a:xfrm>
+                    <a:prstGeom prst="rect">
+                      <a:avLst/>
+                    </a:prstGeom>
+                    <a:noFill/>
+                    <a:ln>
+                      <a:noFill/>
+                    </a:ln>
+                  </pic:spPr>
+                </pic:pic>
+              </a:graphicData>
+            </a:graphic>
+          </wp:inline>
+        </w:drawing>
+      </w:r>
+    </w:p>
+    <w:p>
+      <w:pPr>
+        <w:jc w:val="center"/>
+        <w:rPr>
+          <w:lang/>
+        </w:rPr>
+      </w:pPr>
+    </w:p>
+    <w:p>
+      <w:pPr>
+        <w:jc w:val="center"/>
+      </w:pPr>
+      <w:r>
+        <w:rPr>
+          <w:lang/>
+        </w:rPr>
+        <w:lastRenderedPageBreak/>
+        <w:t>Ejercicio 6</w:t>
+      </w:r>
+    </w:p>
+    <w:p>
+      <w:pPr>
+        <w:pStyle w:val="ListParagraph"/>
+      </w:pPr>
+    </w:p>
+    <w:p>
+      <w:pPr>
+        <w:pStyle w:val="ListParagraph"/>
+      </w:pPr>
+      <w:r>
+        <w:rPr>
+          <w:noProof/>
+          <w:lang w:val="en-US"/>
+        </w:rPr>
+        <w:drawing>
+          <wp:inline distT="0" distB="0" distL="0" distR="0">
+            <wp:extent cx="4819650" cy="2667000"/>
+            <wp:effectExtent l="0" t="0" r="0" b="0"/>
+            <wp:docPr id="15" name="Imagen 15"/>
+            <wp:cNvGraphicFramePr>
+              <a:graphicFrameLocks xmlns:a="http://schemas.openxmlformats.org/drawingml/2006/main" noChangeAspect="1"/>
+            </wp:cNvGraphicFramePr>
+            <a:graphic xmlns:a="http://schemas.openxmlformats.org/drawingml/2006/main">
+              <a:graphicData uri="http://schemas.openxmlformats.org/drawingml/2006/picture">
+                <pic:pic xmlns:pic="http://schemas.openxmlformats.org/drawingml/2006/picture">
+                  <pic:nvPicPr>
+                    <pic:cNvPr id="0" name=""/>
+                    <pic:cNvPicPr/>
+                  </pic:nvPicPr>
+                  <pic:blipFill>
+                    <a:blip r:embed="rId9" cstate="print"/>
+                    <a:stretch>
+                      <a:fillRect/>
+                    </a:stretch>
+                  </pic:blipFill>
+                  <pic:spPr>
+                    <a:xfrm>
+                      <a:off x="0" y="0"/>
+                      <a:ext cx="4819650" cy="2667000"/>
+                    </a:xfrm>
+                    <a:prstGeom prst="rect">
+                      <a:avLst/>
+                    </a:prstGeom>
+                  </pic:spPr>
+                </pic:pic>
+              </a:graphicData>
+            </a:graphic>
+          </wp:inline>
+        </w:drawing>
+      </w:r>
+    </w:p>
+    <w:p>
+      <w:pPr>
+        <w:jc w:val="center"/>
       </w:pPr>
     </w:p>
     <w:p>
@@ -1117,7 +1459,7 @@
   <a:extraClrSchemeLst/>
   <a:extLst>
     <a:ext uri="{05A4C25C-085E-4340-85A3-A5531E510DB2}">
-      <thm15:themeFamily xmlns:thm15="http://schemas.microsoft.com/office/thememl/2012/main" xmlns="" name="Office Theme" id="{62F939B6-93AF-4DB8-9C6B-D6C7DFDC589F}" vid="{4A3C46E8-61CC-4603-A589-7422A47A8E4A}"/>
+      <thm15:themeFamily xmlns="" xmlns:thm15="http://schemas.microsoft.com/office/thememl/2012/main" name="Office Theme" id="{62F939B6-93AF-4DB8-9C6B-D6C7DFDC589F}" vid="{4A3C46E8-61CC-4603-A589-7422A47A8E4A}"/>
     </a:ext>
   </a:extLst>
 </a:theme>

</xml_diff>